<commit_message>
changes to syllabus and homework for most weeks
</commit_message>
<xml_diff>
--- a/docs/syllabus.docx
+++ b/docs/syllabus.docx
@@ -1,6 +1,6 @@
 
 <file path=word/document.xml><?xml version="1.0" encoding="utf-8"?>
-<w:document xmlns:wpc="http://schemas.microsoft.com/office/word/2010/wordprocessingCanvas" xmlns:mo="http://schemas.microsoft.com/office/mac/office/2008/main" xmlns:mc="http://schemas.openxmlformats.org/markup-compatibility/2006" xmlns:mv="urn:schemas-microsoft-com:mac:vml" xmlns:o="urn:schemas-microsoft-com:office:office" xmlns:r="http://schemas.openxmlformats.org/officeDocument/2006/relationships" xmlns:m="http://schemas.openxmlformats.org/officeDocument/2006/math" xmlns:v="urn:schemas-microsoft-com:vml" xmlns:wp14="http://schemas.microsoft.com/office/word/2010/wordprocessingDrawing" xmlns:wp="http://schemas.openxmlformats.org/drawingml/2006/wordprocessingDrawing" xmlns:w10="urn:schemas-microsoft-com:office:word" xmlns:w="http://schemas.openxmlformats.org/wordprocessingml/2006/main" xmlns:w14="http://schemas.microsoft.com/office/word/2010/wordml" xmlns:w15="http://schemas.microsoft.com/office/word/2012/wordml" xmlns:wpg="http://schemas.microsoft.com/office/word/2010/wordprocessingGroup" xmlns:wpi="http://schemas.microsoft.com/office/word/2010/wordprocessingInk" xmlns:wne="http://schemas.microsoft.com/office/word/2006/wordml" xmlns:wps="http://schemas.microsoft.com/office/word/2010/wordprocessingShape" mc:Ignorable="w14 w15 wp14">
+<w:document xmlns:wpc="http://schemas.microsoft.com/office/word/2010/wordprocessingCanvas" xmlns:cx="http://schemas.microsoft.com/office/drawing/2014/chartex" xmlns:cx1="http://schemas.microsoft.com/office/drawing/2015/9/8/chartex" xmlns:cx2="http://schemas.microsoft.com/office/drawing/2015/10/21/chartex" xmlns:cx3="http://schemas.microsoft.com/office/drawing/2016/5/9/chartex" xmlns:cx4="http://schemas.microsoft.com/office/drawing/2016/5/10/chartex" xmlns:cx5="http://schemas.microsoft.com/office/drawing/2016/5/11/chartex" xmlns:cx6="http://schemas.microsoft.com/office/drawing/2016/5/12/chartex" xmlns:cx7="http://schemas.microsoft.com/office/drawing/2016/5/13/chartex" xmlns:cx8="http://schemas.microsoft.com/office/drawing/2016/5/14/chartex" xmlns:mc="http://schemas.openxmlformats.org/markup-compatibility/2006" xmlns:aink="http://schemas.microsoft.com/office/drawing/2016/ink" xmlns:am3d="http://schemas.microsoft.com/office/drawing/2017/model3d" xmlns:o="urn:schemas-microsoft-com:office:office" xmlns:r="http://schemas.openxmlformats.org/officeDocument/2006/relationships" xmlns:m="http://schemas.openxmlformats.org/officeDocument/2006/math" xmlns:v="urn:schemas-microsoft-com:vml" xmlns:wp14="http://schemas.microsoft.com/office/word/2010/wordprocessingDrawing" xmlns:wp="http://schemas.openxmlformats.org/drawingml/2006/wordprocessingDrawing" xmlns:w10="urn:schemas-microsoft-com:office:word" xmlns:w="http://schemas.openxmlformats.org/wordprocessingml/2006/main" xmlns:w14="http://schemas.microsoft.com/office/word/2010/wordml" xmlns:w15="http://schemas.microsoft.com/office/word/2012/wordml" xmlns:w16cid="http://schemas.microsoft.com/office/word/2016/wordml/cid" xmlns:w16se="http://schemas.microsoft.com/office/word/2015/wordml/symex" xmlns:wpg="http://schemas.microsoft.com/office/word/2010/wordprocessingGroup" xmlns:wpi="http://schemas.microsoft.com/office/word/2010/wordprocessingInk" xmlns:wne="http://schemas.microsoft.com/office/word/2006/wordml" xmlns:wps="http://schemas.microsoft.com/office/word/2010/wordprocessingShape" mc:Ignorable="w14 w15 w16se w16cid wp14">
   <w:body>
     <w:p>
       <w:pPr>
@@ -468,7 +468,7 @@
           <w:sz w:val="20"/>
           <w:szCs w:val="20"/>
         </w:rPr>
-        <w:t>https://amendelson.github.io/</w:t>
+        <w:t>https://amendelson.github.io/usc-</w:t>
       </w:r>
       <w:r>
         <w:rPr>
@@ -478,7 +478,7 @@
           <w:sz w:val="20"/>
           <w:szCs w:val="20"/>
         </w:rPr>
-        <w:t>usc-data-2020</w:t>
+        <w:t>data-2020</w:t>
       </w:r>
       <w:r>
         <w:rPr>
@@ -602,6 +602,30 @@
         </w:rPr>
         <w:t xml:space="preserve">Contact Info: </w:t>
       </w:r>
+      <w:r>
+        <w:rPr>
+          <w:rFonts w:ascii="Calibri" w:hAnsi="Calibri"/>
+          <w:sz w:val="20"/>
+          <w:szCs w:val="20"/>
+        </w:rPr>
+        <w:t xml:space="preserve">aaron.a.mendelson@gmail.com; </w:t>
+      </w:r>
+      <w:r>
+        <w:rPr>
+          <w:rFonts w:ascii="Calibri" w:hAnsi="Calibri"/>
+          <w:sz w:val="20"/>
+          <w:szCs w:val="20"/>
+        </w:rPr>
+        <w:t>cell available on syllabus posted online;</w:t>
+      </w:r>
+      <w:r>
+        <w:rPr>
+          <w:rFonts w:ascii="Calibri" w:hAnsi="Calibri"/>
+          <w:sz w:val="20"/>
+          <w:szCs w:val="20"/>
+        </w:rPr>
+        <w:t xml:space="preserve"> @</w:t>
+      </w:r>
       <w:proofErr w:type="spellStart"/>
       <w:r>
         <w:rPr>
@@ -609,63 +633,9 @@
           <w:sz w:val="20"/>
           <w:szCs w:val="20"/>
         </w:rPr>
-        <w:t>aaron.</w:t>
-      </w:r>
-      <w:proofErr w:type="gramStart"/>
-      <w:r>
-        <w:rPr>
-          <w:rFonts w:ascii="Calibri" w:hAnsi="Calibri"/>
-          <w:sz w:val="20"/>
-          <w:szCs w:val="20"/>
-        </w:rPr>
-        <w:t>a.mendelson</w:t>
+        <w:t>a_mendelson</w:t>
       </w:r>
       <w:proofErr w:type="spellEnd"/>
-      <w:proofErr w:type="gramEnd"/>
-      <w:r>
-        <w:rPr>
-          <w:rFonts w:ascii="Calibri" w:hAnsi="Calibri"/>
-          <w:sz w:val="20"/>
-          <w:szCs w:val="20"/>
-        </w:rPr>
-        <w:t xml:space="preserve"> AT </w:t>
-      </w:r>
-      <w:proofErr w:type="spellStart"/>
-      <w:r>
-        <w:rPr>
-          <w:rFonts w:ascii="Calibri" w:hAnsi="Calibri"/>
-          <w:sz w:val="20"/>
-          <w:szCs w:val="20"/>
-        </w:rPr>
-        <w:t>gmail</w:t>
-      </w:r>
-      <w:proofErr w:type="spellEnd"/>
-      <w:r>
-        <w:rPr>
-          <w:rFonts w:ascii="Calibri" w:hAnsi="Calibri"/>
-          <w:sz w:val="20"/>
-          <w:szCs w:val="20"/>
-        </w:rPr>
-        <w:t xml:space="preserve"> DOT </w:t>
-      </w:r>
-      <w:r>
-        <w:rPr>
-          <w:rFonts w:ascii="Calibri" w:hAnsi="Calibri"/>
-          <w:sz w:val="20"/>
-          <w:szCs w:val="20"/>
-        </w:rPr>
-        <w:t>com; @</w:t>
-      </w:r>
-      <w:proofErr w:type="spellStart"/>
-      <w:r>
-        <w:rPr>
-          <w:rFonts w:ascii="Calibri" w:hAnsi="Calibri"/>
-          <w:sz w:val="20"/>
-          <w:szCs w:val="20"/>
-        </w:rPr>
-        <w:t>a_mendelson</w:t>
-      </w:r>
-      <w:proofErr w:type="spellEnd"/>
       <w:r>
         <w:rPr>
           <w:rFonts w:ascii="Calibri" w:hAnsi="Calibri"/>
@@ -674,16 +644,6 @@
         </w:rPr>
         <w:t xml:space="preserve"> </w:t>
       </w:r>
-      <w:r>
-        <w:rPr>
-          <w:rFonts w:ascii="Calibri" w:hAnsi="Calibri"/>
-          <w:sz w:val="20"/>
-          <w:szCs w:val="20"/>
-        </w:rPr>
-        <w:t>; cell in syllabus distributed by email</w:t>
-      </w:r>
-      <w:bookmarkStart w:id="0" w:name="_GoBack"/>
-      <w:bookmarkEnd w:id="0"/>
     </w:p>
     <w:p>
       <w:pPr>
@@ -6446,14 +6406,6 @@
                 <w:szCs w:val="20"/>
               </w:rPr>
             </w:pPr>
-            <w:r>
-              <w:rPr>
-                <w:rFonts w:ascii="Calibri" w:hAnsi="Calibri"/>
-                <w:sz w:val="20"/>
-                <w:szCs w:val="20"/>
-              </w:rPr>
-              <w:t>Mapping Assignment 1</w:t>
-            </w:r>
           </w:p>
         </w:tc>
         <w:tc>
@@ -6569,6 +6521,14 @@
                 <w:szCs w:val="20"/>
               </w:rPr>
             </w:pPr>
+            <w:r>
+              <w:rPr>
+                <w:rFonts w:ascii="Calibri" w:hAnsi="Calibri"/>
+                <w:sz w:val="20"/>
+                <w:szCs w:val="20"/>
+              </w:rPr>
+              <w:t>Mapping Assignment 1</w:t>
+            </w:r>
           </w:p>
         </w:tc>
         <w:tc>
@@ -6667,14 +6627,6 @@
                 <w:szCs w:val="20"/>
               </w:rPr>
             </w:pPr>
-            <w:r>
-              <w:rPr>
-                <w:rFonts w:ascii="Calibri" w:hAnsi="Calibri"/>
-                <w:sz w:val="20"/>
-                <w:szCs w:val="20"/>
-              </w:rPr>
-              <w:t>Mapping Assignment 2</w:t>
-            </w:r>
           </w:p>
         </w:tc>
         <w:tc>
@@ -6785,6 +6737,14 @@
                 <w:szCs w:val="20"/>
               </w:rPr>
             </w:pPr>
+            <w:r>
+              <w:rPr>
+                <w:rFonts w:ascii="Calibri" w:hAnsi="Calibri"/>
+                <w:sz w:val="20"/>
+                <w:szCs w:val="20"/>
+              </w:rPr>
+              <w:t>Mapping Assignment 2</w:t>
+            </w:r>
           </w:p>
         </w:tc>
         <w:tc>
@@ -8615,6 +8575,8 @@
           <w:rFonts w:ascii="Calibri" w:hAnsi="Calibri"/>
         </w:rPr>
       </w:pPr>
+      <w:bookmarkStart w:id="0" w:name="_GoBack"/>
+      <w:bookmarkEnd w:id="0"/>
     </w:p>
     <w:p>
       <w:pPr>
@@ -8853,7 +8815,7 @@
 </file>
 
 <file path=word/endnotes.xml><?xml version="1.0" encoding="utf-8"?>
-<w:endnotes xmlns:wpc="http://schemas.microsoft.com/office/word/2010/wordprocessingCanvas" xmlns:mo="http://schemas.microsoft.com/office/mac/office/2008/main" xmlns:mc="http://schemas.openxmlformats.org/markup-compatibility/2006" xmlns:mv="urn:schemas-microsoft-com:mac:vml" xmlns:o="urn:schemas-microsoft-com:office:office" xmlns:r="http://schemas.openxmlformats.org/officeDocument/2006/relationships" xmlns:m="http://schemas.openxmlformats.org/officeDocument/2006/math" xmlns:v="urn:schemas-microsoft-com:vml" xmlns:wp14="http://schemas.microsoft.com/office/word/2010/wordprocessingDrawing" xmlns:wp="http://schemas.openxmlformats.org/drawingml/2006/wordprocessingDrawing" xmlns:w10="urn:schemas-microsoft-com:office:word" xmlns:w="http://schemas.openxmlformats.org/wordprocessingml/2006/main" xmlns:w14="http://schemas.microsoft.com/office/word/2010/wordml" xmlns:w15="http://schemas.microsoft.com/office/word/2012/wordml" xmlns:wpg="http://schemas.microsoft.com/office/word/2010/wordprocessingGroup" xmlns:wpi="http://schemas.microsoft.com/office/word/2010/wordprocessingInk" xmlns:wne="http://schemas.microsoft.com/office/word/2006/wordml" xmlns:wps="http://schemas.microsoft.com/office/word/2010/wordprocessingShape" mc:Ignorable="w14 w15 wp14">
+<w:endnotes xmlns:wpc="http://schemas.microsoft.com/office/word/2010/wordprocessingCanvas" xmlns:cx="http://schemas.microsoft.com/office/drawing/2014/chartex" xmlns:cx1="http://schemas.microsoft.com/office/drawing/2015/9/8/chartex" xmlns:cx2="http://schemas.microsoft.com/office/drawing/2015/10/21/chartex" xmlns:cx3="http://schemas.microsoft.com/office/drawing/2016/5/9/chartex" xmlns:cx4="http://schemas.microsoft.com/office/drawing/2016/5/10/chartex" xmlns:cx5="http://schemas.microsoft.com/office/drawing/2016/5/11/chartex" xmlns:cx6="http://schemas.microsoft.com/office/drawing/2016/5/12/chartex" xmlns:cx7="http://schemas.microsoft.com/office/drawing/2016/5/13/chartex" xmlns:cx8="http://schemas.microsoft.com/office/drawing/2016/5/14/chartex" xmlns:mc="http://schemas.openxmlformats.org/markup-compatibility/2006" xmlns:aink="http://schemas.microsoft.com/office/drawing/2016/ink" xmlns:am3d="http://schemas.microsoft.com/office/drawing/2017/model3d" xmlns:o="urn:schemas-microsoft-com:office:office" xmlns:r="http://schemas.openxmlformats.org/officeDocument/2006/relationships" xmlns:m="http://schemas.openxmlformats.org/officeDocument/2006/math" xmlns:v="urn:schemas-microsoft-com:vml" xmlns:wp14="http://schemas.microsoft.com/office/word/2010/wordprocessingDrawing" xmlns:wp="http://schemas.openxmlformats.org/drawingml/2006/wordprocessingDrawing" xmlns:w10="urn:schemas-microsoft-com:office:word" xmlns:w="http://schemas.openxmlformats.org/wordprocessingml/2006/main" xmlns:w14="http://schemas.microsoft.com/office/word/2010/wordml" xmlns:w15="http://schemas.microsoft.com/office/word/2012/wordml" xmlns:w16cid="http://schemas.microsoft.com/office/word/2016/wordml/cid" xmlns:w16se="http://schemas.microsoft.com/office/word/2015/wordml/symex" xmlns:wpg="http://schemas.microsoft.com/office/word/2010/wordprocessingGroup" xmlns:wpi="http://schemas.microsoft.com/office/word/2010/wordprocessingInk" xmlns:wne="http://schemas.microsoft.com/office/word/2006/wordml" xmlns:wps="http://schemas.microsoft.com/office/word/2010/wordprocessingShape" mc:Ignorable="w14 w15 w16se w16cid wp14">
   <w:endnote w:type="separator" w:id="-1">
     <w:p>
       <w:r>
@@ -8872,7 +8834,7 @@
 </file>
 
 <file path=word/footnotes.xml><?xml version="1.0" encoding="utf-8"?>
-<w:footnotes xmlns:wpc="http://schemas.microsoft.com/office/word/2010/wordprocessingCanvas" xmlns:mo="http://schemas.microsoft.com/office/mac/office/2008/main" xmlns:mc="http://schemas.openxmlformats.org/markup-compatibility/2006" xmlns:mv="urn:schemas-microsoft-com:mac:vml" xmlns:o="urn:schemas-microsoft-com:office:office" xmlns:r="http://schemas.openxmlformats.org/officeDocument/2006/relationships" xmlns:m="http://schemas.openxmlformats.org/officeDocument/2006/math" xmlns:v="urn:schemas-microsoft-com:vml" xmlns:wp14="http://schemas.microsoft.com/office/word/2010/wordprocessingDrawing" xmlns:wp="http://schemas.openxmlformats.org/drawingml/2006/wordprocessingDrawing" xmlns:w10="urn:schemas-microsoft-com:office:word" xmlns:w="http://schemas.openxmlformats.org/wordprocessingml/2006/main" xmlns:w14="http://schemas.microsoft.com/office/word/2010/wordml" xmlns:w15="http://schemas.microsoft.com/office/word/2012/wordml" xmlns:wpg="http://schemas.microsoft.com/office/word/2010/wordprocessingGroup" xmlns:wpi="http://schemas.microsoft.com/office/word/2010/wordprocessingInk" xmlns:wne="http://schemas.microsoft.com/office/word/2006/wordml" xmlns:wps="http://schemas.microsoft.com/office/word/2010/wordprocessingShape" mc:Ignorable="w14 w15 wp14">
+<w:footnotes xmlns:wpc="http://schemas.microsoft.com/office/word/2010/wordprocessingCanvas" xmlns:cx="http://schemas.microsoft.com/office/drawing/2014/chartex" xmlns:cx1="http://schemas.microsoft.com/office/drawing/2015/9/8/chartex" xmlns:cx2="http://schemas.microsoft.com/office/drawing/2015/10/21/chartex" xmlns:cx3="http://schemas.microsoft.com/office/drawing/2016/5/9/chartex" xmlns:cx4="http://schemas.microsoft.com/office/drawing/2016/5/10/chartex" xmlns:cx5="http://schemas.microsoft.com/office/drawing/2016/5/11/chartex" xmlns:cx6="http://schemas.microsoft.com/office/drawing/2016/5/12/chartex" xmlns:cx7="http://schemas.microsoft.com/office/drawing/2016/5/13/chartex" xmlns:cx8="http://schemas.microsoft.com/office/drawing/2016/5/14/chartex" xmlns:mc="http://schemas.openxmlformats.org/markup-compatibility/2006" xmlns:aink="http://schemas.microsoft.com/office/drawing/2016/ink" xmlns:am3d="http://schemas.microsoft.com/office/drawing/2017/model3d" xmlns:o="urn:schemas-microsoft-com:office:office" xmlns:r="http://schemas.openxmlformats.org/officeDocument/2006/relationships" xmlns:m="http://schemas.openxmlformats.org/officeDocument/2006/math" xmlns:v="urn:schemas-microsoft-com:vml" xmlns:wp14="http://schemas.microsoft.com/office/word/2010/wordprocessingDrawing" xmlns:wp="http://schemas.openxmlformats.org/drawingml/2006/wordprocessingDrawing" xmlns:w10="urn:schemas-microsoft-com:office:word" xmlns:w="http://schemas.openxmlformats.org/wordprocessingml/2006/main" xmlns:w14="http://schemas.microsoft.com/office/word/2010/wordml" xmlns:w15="http://schemas.microsoft.com/office/word/2012/wordml" xmlns:w16cid="http://schemas.microsoft.com/office/word/2016/wordml/cid" xmlns:w16se="http://schemas.microsoft.com/office/word/2015/wordml/symex" xmlns:wpg="http://schemas.microsoft.com/office/word/2010/wordprocessingGroup" xmlns:wpi="http://schemas.microsoft.com/office/word/2010/wordprocessingInk" xmlns:wne="http://schemas.microsoft.com/office/word/2006/wordml" xmlns:wps="http://schemas.microsoft.com/office/word/2010/wordprocessingShape" mc:Ignorable="w14 w15 w16se w16cid wp14">
   <w:footnote w:type="separator" w:id="-1">
     <w:p>
       <w:r>
@@ -8891,7 +8853,7 @@
 </file>
 
 <file path=word/header1.xml><?xml version="1.0" encoding="utf-8"?>
-<w:hdr xmlns:wpc="http://schemas.microsoft.com/office/word/2010/wordprocessingCanvas" xmlns:mo="http://schemas.microsoft.com/office/mac/office/2008/main" xmlns:mc="http://schemas.openxmlformats.org/markup-compatibility/2006" xmlns:mv="urn:schemas-microsoft-com:mac:vml" xmlns:o="urn:schemas-microsoft-com:office:office" xmlns:r="http://schemas.openxmlformats.org/officeDocument/2006/relationships" xmlns:m="http://schemas.openxmlformats.org/officeDocument/2006/math" xmlns:v="urn:schemas-microsoft-com:vml" xmlns:wp14="http://schemas.microsoft.com/office/word/2010/wordprocessingDrawing" xmlns:wp="http://schemas.openxmlformats.org/drawingml/2006/wordprocessingDrawing" xmlns:w10="urn:schemas-microsoft-com:office:word" xmlns:w="http://schemas.openxmlformats.org/wordprocessingml/2006/main" xmlns:w14="http://schemas.microsoft.com/office/word/2010/wordml" xmlns:w15="http://schemas.microsoft.com/office/word/2012/wordml" xmlns:wpg="http://schemas.microsoft.com/office/word/2010/wordprocessingGroup" xmlns:wpi="http://schemas.microsoft.com/office/word/2010/wordprocessingInk" xmlns:wne="http://schemas.microsoft.com/office/word/2006/wordml" xmlns:wps="http://schemas.microsoft.com/office/word/2010/wordprocessingShape" mc:Ignorable="w14 w15 wp14">
+<w:hdr xmlns:wpc="http://schemas.microsoft.com/office/word/2010/wordprocessingCanvas" xmlns:cx="http://schemas.microsoft.com/office/drawing/2014/chartex" xmlns:cx1="http://schemas.microsoft.com/office/drawing/2015/9/8/chartex" xmlns:cx2="http://schemas.microsoft.com/office/drawing/2015/10/21/chartex" xmlns:cx3="http://schemas.microsoft.com/office/drawing/2016/5/9/chartex" xmlns:cx4="http://schemas.microsoft.com/office/drawing/2016/5/10/chartex" xmlns:cx5="http://schemas.microsoft.com/office/drawing/2016/5/11/chartex" xmlns:cx6="http://schemas.microsoft.com/office/drawing/2016/5/12/chartex" xmlns:cx7="http://schemas.microsoft.com/office/drawing/2016/5/13/chartex" xmlns:cx8="http://schemas.microsoft.com/office/drawing/2016/5/14/chartex" xmlns:mc="http://schemas.openxmlformats.org/markup-compatibility/2006" xmlns:aink="http://schemas.microsoft.com/office/drawing/2016/ink" xmlns:am3d="http://schemas.microsoft.com/office/drawing/2017/model3d" xmlns:o="urn:schemas-microsoft-com:office:office" xmlns:r="http://schemas.openxmlformats.org/officeDocument/2006/relationships" xmlns:m="http://schemas.openxmlformats.org/officeDocument/2006/math" xmlns:v="urn:schemas-microsoft-com:vml" xmlns:wp14="http://schemas.microsoft.com/office/word/2010/wordprocessingDrawing" xmlns:wp="http://schemas.openxmlformats.org/drawingml/2006/wordprocessingDrawing" xmlns:w10="urn:schemas-microsoft-com:office:word" xmlns:w="http://schemas.openxmlformats.org/wordprocessingml/2006/main" xmlns:w14="http://schemas.microsoft.com/office/word/2010/wordml" xmlns:w15="http://schemas.microsoft.com/office/word/2012/wordml" xmlns:w16cid="http://schemas.microsoft.com/office/word/2016/wordml/cid" xmlns:w16se="http://schemas.microsoft.com/office/word/2015/wordml/symex" xmlns:wpg="http://schemas.microsoft.com/office/word/2010/wordprocessingGroup" xmlns:wpi="http://schemas.microsoft.com/office/word/2010/wordprocessingInk" xmlns:wne="http://schemas.microsoft.com/office/word/2006/wordml" xmlns:wps="http://schemas.microsoft.com/office/word/2010/wordprocessingShape" mc:Ignorable="w14 w15 w16se w16cid wp14">
   <w:p>
     <w:pPr>
       <w:pStyle w:val="HeaderFooter"/>
@@ -8906,8 +8868,8 @@
 </file>
 
 <file path=word/numbering.xml><?xml version="1.0" encoding="utf-8"?>
-<w:numbering xmlns:wpc="http://schemas.microsoft.com/office/word/2010/wordprocessingCanvas" xmlns:mo="http://schemas.microsoft.com/office/mac/office/2008/main" xmlns:mc="http://schemas.openxmlformats.org/markup-compatibility/2006" xmlns:mv="urn:schemas-microsoft-com:mac:vml" xmlns:o="urn:schemas-microsoft-com:office:office" xmlns:r="http://schemas.openxmlformats.org/officeDocument/2006/relationships" xmlns:m="http://schemas.openxmlformats.org/officeDocument/2006/math" xmlns:v="urn:schemas-microsoft-com:vml" xmlns:wp14="http://schemas.microsoft.com/office/word/2010/wordprocessingDrawing" xmlns:wp="http://schemas.openxmlformats.org/drawingml/2006/wordprocessingDrawing" xmlns:w10="urn:schemas-microsoft-com:office:word" xmlns:w="http://schemas.openxmlformats.org/wordprocessingml/2006/main" xmlns:w14="http://schemas.microsoft.com/office/word/2010/wordml" xmlns:w15="http://schemas.microsoft.com/office/word/2012/wordml" xmlns:wpg="http://schemas.microsoft.com/office/word/2010/wordprocessingGroup" xmlns:wpi="http://schemas.microsoft.com/office/word/2010/wordprocessingInk" xmlns:wne="http://schemas.microsoft.com/office/word/2006/wordml" xmlns:wps="http://schemas.microsoft.com/office/word/2010/wordprocessingShape" mc:Ignorable="w14 w15 wp14">
-  <w:abstractNum w:abstractNumId="0">
+<w:numbering xmlns:wpc="http://schemas.microsoft.com/office/word/2010/wordprocessingCanvas" xmlns:cx="http://schemas.microsoft.com/office/drawing/2014/chartex" xmlns:cx1="http://schemas.microsoft.com/office/drawing/2015/9/8/chartex" xmlns:cx2="http://schemas.microsoft.com/office/drawing/2015/10/21/chartex" xmlns:cx3="http://schemas.microsoft.com/office/drawing/2016/5/9/chartex" xmlns:cx4="http://schemas.microsoft.com/office/drawing/2016/5/10/chartex" xmlns:cx5="http://schemas.microsoft.com/office/drawing/2016/5/11/chartex" xmlns:cx6="http://schemas.microsoft.com/office/drawing/2016/5/12/chartex" xmlns:cx7="http://schemas.microsoft.com/office/drawing/2016/5/13/chartex" xmlns:cx8="http://schemas.microsoft.com/office/drawing/2016/5/14/chartex" xmlns:mc="http://schemas.openxmlformats.org/markup-compatibility/2006" xmlns:aink="http://schemas.microsoft.com/office/drawing/2016/ink" xmlns:am3d="http://schemas.microsoft.com/office/drawing/2017/model3d" xmlns:o="urn:schemas-microsoft-com:office:office" xmlns:r="http://schemas.openxmlformats.org/officeDocument/2006/relationships" xmlns:m="http://schemas.openxmlformats.org/officeDocument/2006/math" xmlns:v="urn:schemas-microsoft-com:vml" xmlns:wp14="http://schemas.microsoft.com/office/word/2010/wordprocessingDrawing" xmlns:wp="http://schemas.openxmlformats.org/drawingml/2006/wordprocessingDrawing" xmlns:w10="urn:schemas-microsoft-com:office:word" xmlns:w="http://schemas.openxmlformats.org/wordprocessingml/2006/main" xmlns:w14="http://schemas.microsoft.com/office/word/2010/wordml" xmlns:w15="http://schemas.microsoft.com/office/word/2012/wordml" xmlns:w16cid="http://schemas.microsoft.com/office/word/2016/wordml/cid" xmlns:w16se="http://schemas.microsoft.com/office/word/2015/wordml/symex" xmlns:wpg="http://schemas.microsoft.com/office/word/2010/wordprocessingGroup" xmlns:wpi="http://schemas.microsoft.com/office/word/2010/wordprocessingInk" xmlns:wne="http://schemas.microsoft.com/office/word/2006/wordml" xmlns:wps="http://schemas.microsoft.com/office/word/2010/wordprocessingShape" mc:Ignorable="w14 w15 w16se w16cid wp14">
+  <w:abstractNum w:abstractNumId="0" w15:restartNumberingAfterBreak="0">
     <w:nsid w:val="00000001"/>
     <w:multiLevelType w:val="hybridMultilevel"/>
     <w:tmpl w:val="00000001"/>
@@ -8960,7 +8922,7 @@
       <w:lvlJc w:val="left"/>
     </w:lvl>
   </w:abstractNum>
-  <w:abstractNum w:abstractNumId="1">
+  <w:abstractNum w:abstractNumId="1" w15:restartNumberingAfterBreak="0">
     <w:nsid w:val="02F76E16"/>
     <w:multiLevelType w:val="multilevel"/>
     <w:tmpl w:val="3788DC56"/>
@@ -9045,7 +9007,7 @@
       </w:rPr>
     </w:lvl>
   </w:abstractNum>
-  <w:abstractNum w:abstractNumId="2">
+  <w:abstractNum w:abstractNumId="2" w15:restartNumberingAfterBreak="0">
     <w:nsid w:val="0AAD2F77"/>
     <w:multiLevelType w:val="hybridMultilevel"/>
     <w:tmpl w:val="82965274"/>
@@ -9134,7 +9096,7 @@
       </w:pPr>
     </w:lvl>
   </w:abstractNum>
-  <w:abstractNum w:abstractNumId="3">
+  <w:abstractNum w:abstractNumId="3" w15:restartNumberingAfterBreak="0">
     <w:nsid w:val="0F6E2D89"/>
     <w:multiLevelType w:val="hybridMultilevel"/>
     <w:tmpl w:val="3B36EDEA"/>
@@ -9220,7 +9182,7 @@
       </w:pPr>
     </w:lvl>
   </w:abstractNum>
-  <w:abstractNum w:abstractNumId="4">
+  <w:abstractNum w:abstractNumId="4" w15:restartNumberingAfterBreak="0">
     <w:nsid w:val="16B14804"/>
     <w:multiLevelType w:val="multilevel"/>
     <w:tmpl w:val="1CF66610"/>
@@ -9305,7 +9267,7 @@
       </w:rPr>
     </w:lvl>
   </w:abstractNum>
-  <w:abstractNum w:abstractNumId="5">
+  <w:abstractNum w:abstractNumId="5" w15:restartNumberingAfterBreak="0">
     <w:nsid w:val="20755C79"/>
     <w:multiLevelType w:val="multilevel"/>
     <w:tmpl w:val="B11C2FFA"/>
@@ -9391,7 +9353,7 @@
       </w:rPr>
     </w:lvl>
   </w:abstractNum>
-  <w:abstractNum w:abstractNumId="6">
+  <w:abstractNum w:abstractNumId="6" w15:restartNumberingAfterBreak="0">
     <w:nsid w:val="2BF50C07"/>
     <w:multiLevelType w:val="multilevel"/>
     <w:tmpl w:val="455EBA90"/>
@@ -9720,7 +9682,7 @@
       </w:rPr>
     </w:lvl>
   </w:abstractNum>
-  <w:abstractNum w:abstractNumId="7">
+  <w:abstractNum w:abstractNumId="7" w15:restartNumberingAfterBreak="0">
     <w:nsid w:val="2D432651"/>
     <w:multiLevelType w:val="multilevel"/>
     <w:tmpl w:val="5F280EBC"/>
@@ -9805,7 +9767,7 @@
       </w:rPr>
     </w:lvl>
   </w:abstractNum>
-  <w:abstractNum w:abstractNumId="8">
+  <w:abstractNum w:abstractNumId="8" w15:restartNumberingAfterBreak="0">
     <w:nsid w:val="2D584172"/>
     <w:multiLevelType w:val="multilevel"/>
     <w:tmpl w:val="05445842"/>
@@ -9891,7 +9853,7 @@
       </w:rPr>
     </w:lvl>
   </w:abstractNum>
-  <w:abstractNum w:abstractNumId="9">
+  <w:abstractNum w:abstractNumId="9" w15:restartNumberingAfterBreak="0">
     <w:nsid w:val="478D2EE9"/>
     <w:multiLevelType w:val="multilevel"/>
     <w:tmpl w:val="CCEAEA76"/>
@@ -10058,7 +10020,7 @@
       </w:rPr>
     </w:lvl>
   </w:abstractNum>
-  <w:abstractNum w:abstractNumId="10">
+  <w:abstractNum w:abstractNumId="10" w15:restartNumberingAfterBreak="0">
     <w:nsid w:val="49323EA7"/>
     <w:multiLevelType w:val="hybridMultilevel"/>
     <w:tmpl w:val="F8F20D68"/>
@@ -10148,7 +10110,7 @@
       </w:pPr>
     </w:lvl>
   </w:abstractNum>
-  <w:abstractNum w:abstractNumId="11">
+  <w:abstractNum w:abstractNumId="11" w15:restartNumberingAfterBreak="0">
     <w:nsid w:val="52567FE1"/>
     <w:multiLevelType w:val="multilevel"/>
     <w:tmpl w:val="85E2CADA"/>
@@ -10314,7 +10276,7 @@
       </w:rPr>
     </w:lvl>
   </w:abstractNum>
-  <w:abstractNum w:abstractNumId="12">
+  <w:abstractNum w:abstractNumId="12" w15:restartNumberingAfterBreak="0">
     <w:nsid w:val="554F01B7"/>
     <w:multiLevelType w:val="multilevel"/>
     <w:tmpl w:val="EDE61E4E"/>
@@ -10499,7 +10461,7 @@
       </w:rPr>
     </w:lvl>
   </w:abstractNum>
-  <w:abstractNum w:abstractNumId="13">
+  <w:abstractNum w:abstractNumId="13" w15:restartNumberingAfterBreak="0">
     <w:nsid w:val="5EBB00AA"/>
     <w:multiLevelType w:val="multilevel"/>
     <w:tmpl w:val="6F34972A"/>
@@ -10685,7 +10647,7 @@
       </w:rPr>
     </w:lvl>
   </w:abstractNum>
-  <w:abstractNum w:abstractNumId="14">
+  <w:abstractNum w:abstractNumId="14" w15:restartNumberingAfterBreak="0">
     <w:nsid w:val="61F65D63"/>
     <w:multiLevelType w:val="multilevel"/>
     <w:tmpl w:val="E68C3DBE"/>
@@ -10771,7 +10733,7 @@
       </w:rPr>
     </w:lvl>
   </w:abstractNum>
-  <w:abstractNum w:abstractNumId="15">
+  <w:abstractNum w:abstractNumId="15" w15:restartNumberingAfterBreak="0">
     <w:nsid w:val="6C2B0182"/>
     <w:multiLevelType w:val="multilevel"/>
     <w:tmpl w:val="47E0C6A0"/>
@@ -10858,7 +10820,7 @@
       </w:rPr>
     </w:lvl>
   </w:abstractNum>
-  <w:abstractNum w:abstractNumId="16">
+  <w:abstractNum w:abstractNumId="16" w15:restartNumberingAfterBreak="0">
     <w:nsid w:val="6DD25930"/>
     <w:multiLevelType w:val="multilevel"/>
     <w:tmpl w:val="80FA61F8"/>
@@ -11257,7 +11219,7 @@
 </file>
 
 <file path=word/styles.xml><?xml version="1.0" encoding="utf-8"?>
-<w:styles xmlns:mc="http://schemas.openxmlformats.org/markup-compatibility/2006" xmlns:r="http://schemas.openxmlformats.org/officeDocument/2006/relationships" xmlns:w="http://schemas.openxmlformats.org/wordprocessingml/2006/main" xmlns:w14="http://schemas.microsoft.com/office/word/2010/wordml" xmlns:w15="http://schemas.microsoft.com/office/word/2012/wordml" mc:Ignorable="w14 w15">
+<w:styles xmlns:mc="http://schemas.openxmlformats.org/markup-compatibility/2006" xmlns:r="http://schemas.openxmlformats.org/officeDocument/2006/relationships" xmlns:w="http://schemas.openxmlformats.org/wordprocessingml/2006/main" xmlns:w14="http://schemas.microsoft.com/office/word/2010/wordml" xmlns:w15="http://schemas.microsoft.com/office/word/2012/wordml" xmlns:w16cid="http://schemas.microsoft.com/office/word/2016/wordml/cid" xmlns:w16se="http://schemas.microsoft.com/office/word/2015/wordml/symex" mc:Ignorable="w14 w15 w16se w16cid">
   <w:docDefaults>
     <w:rPrDefault>
       <w:rPr>
@@ -11279,7 +11241,7 @@
       </w:pPr>
     </w:pPrDefault>
   </w:docDefaults>
-  <w:latentStyles w:defLockedState="0" w:defUIPriority="99" w:defSemiHidden="0" w:defUnhideWhenUsed="0" w:defQFormat="0" w:count="382">
+  <w:latentStyles w:defLockedState="0" w:defUIPriority="99" w:defSemiHidden="0" w:defUnhideWhenUsed="0" w:defQFormat="0" w:count="376">
     <w:lsdException w:name="Normal" w:uiPriority="0" w:qFormat="1"/>
     <w:lsdException w:name="heading 1" w:uiPriority="9" w:qFormat="1"/>
     <w:lsdException w:name="heading 2" w:semiHidden="1" w:uiPriority="9" w:unhideWhenUsed="1" w:qFormat="1"/>
@@ -11427,12 +11389,11 @@
     <w:lsdException w:name="Table Contemporary" w:semiHidden="1" w:unhideWhenUsed="1"/>
     <w:lsdException w:name="Table Elegant" w:semiHidden="1" w:unhideWhenUsed="1"/>
     <w:lsdException w:name="Table Professional" w:semiHidden="1" w:unhideWhenUsed="1"/>
-    <w:lsdException w:name="Table Subtle 1" w:semiHidden="1" w:unhideWhenUsed="1"/>
     <w:lsdException w:name="Table Subtle 2" w:semiHidden="1" w:unhideWhenUsed="1"/>
     <w:lsdException w:name="Table Web 1" w:semiHidden="1" w:unhideWhenUsed="1"/>
-    <w:lsdException w:name="Table Web 3" w:semiHidden="1" w:unhideWhenUsed="1"/>
     <w:lsdException w:name="Balloon Text" w:semiHidden="1" w:unhideWhenUsed="1"/>
     <w:lsdException w:name="Table Grid" w:uiPriority="59"/>
+    <w:lsdException w:name="Table Theme" w:semiHidden="1" w:unhideWhenUsed="1"/>
     <w:lsdException w:name="Placeholder Text" w:semiHidden="1"/>
     <w:lsdException w:name="No Spacing" w:uiPriority="1" w:qFormat="1"/>
     <w:lsdException w:name="Light Shading" w:uiPriority="60"/>
@@ -11650,6 +11611,9 @@
     <w:lsdException w:name="List Table 7 Colorful Accent 6" w:uiPriority="52"/>
     <w:lsdException w:name="Mention" w:semiHidden="1" w:unhideWhenUsed="1"/>
     <w:lsdException w:name="Smart Hyperlink" w:semiHidden="1" w:unhideWhenUsed="1"/>
+    <w:lsdException w:name="Hashtag" w:semiHidden="1" w:unhideWhenUsed="1"/>
+    <w:lsdException w:name="Unresolved Mention" w:semiHidden="1" w:unhideWhenUsed="1"/>
+    <w:lsdException w:name="Smart Link" w:semiHidden="1" w:unhideWhenUsed="1"/>
   </w:latentStyles>
   <w:style w:type="paragraph" w:default="1" w:styleId="Normal">
     <w:name w:val="Normal"/>
@@ -12037,7 +12001,6 @@
     <w:tblPr>
       <w:tblStyleRowBandSize w:val="1"/>
       <w:tblStyleColBandSize w:val="1"/>
-      <w:tblInd w:w="0" w:type="dxa"/>
       <w:tblBorders>
         <w:top w:val="single" w:sz="8" w:space="0" w:color="000000" w:themeColor="text1"/>
         <w:left w:val="single" w:sz="8" w:space="0" w:color="000000" w:themeColor="text1"/>
@@ -12046,12 +12009,6 @@
         <w:insideH w:val="single" w:sz="8" w:space="0" w:color="000000" w:themeColor="text1"/>
         <w:insideV w:val="single" w:sz="8" w:space="0" w:color="000000" w:themeColor="text1"/>
       </w:tblBorders>
-      <w:tblCellMar>
-        <w:top w:w="0" w:type="dxa"/>
-        <w:left w:w="108" w:type="dxa"/>
-        <w:bottom w:w="0" w:type="dxa"/>
-        <w:right w:w="108" w:type="dxa"/>
-      </w:tblCellMar>
     </w:tblPr>
     <w:tblStylePr w:type="firstRow">
       <w:pPr>
@@ -13423,7 +13380,7 @@
 </file>
 
 <file path=customXml/itemProps1.xml><?xml version="1.0" encoding="utf-8"?>
-<ds:datastoreItem xmlns:ds="http://schemas.openxmlformats.org/officeDocument/2006/customXml" ds:itemID="{E78D21A2-CAA3-B047-95E6-C98F56805E03}">
+<ds:datastoreItem xmlns:ds="http://schemas.openxmlformats.org/officeDocument/2006/customXml" ds:itemID="{5CC30AB2-4729-0745-AE75-B7AE823D9998}">
   <ds:schemaRefs>
     <ds:schemaRef ds:uri="http://schemas.openxmlformats.org/officeDocument/2006/bibliography"/>
   </ds:schemaRefs>

</xml_diff>